<commit_message>
Arreglos de documentos individuales
</commit_message>
<xml_diff>
--- a/reports/Student #1/01 - Requirements - Student #1.docx
+++ b/reports/Student #1/01 - Requirements - Student #1.docx
@@ -5251,7 +5251,13 @@
         </w:sdtPr>
         <w:sdtContent>
           <w:r>
-            <w:t xml:space="preserve">    </w:t>
+            <w:t xml:space="preserve">  </w:t>
+          </w:r>
+          <w:r>
+            <w:t>X</w:t>
+          </w:r>
+          <w:r>
+            <w:t xml:space="preserve">  </w:t>
           </w:r>
         </w:sdtContent>
       </w:sdt>
@@ -5303,7 +5309,13 @@
         </w:sdtPr>
         <w:sdtContent>
           <w:r>
-            <w:t xml:space="preserve">    </w:t>
+            <w:t xml:space="preserve">  </w:t>
+          </w:r>
+          <w:r>
+            <w:t>X</w:t>
+          </w:r>
+          <w:r>
+            <w:t xml:space="preserve">  </w:t>
           </w:r>
         </w:sdtContent>
       </w:sdt>
@@ -10188,6 +10200,7 @@
     <w:rsid w:val="007079BA"/>
     <w:rsid w:val="007465A2"/>
     <w:rsid w:val="00751E87"/>
+    <w:rsid w:val="007D15A8"/>
     <w:rsid w:val="00802250"/>
     <w:rsid w:val="008A1472"/>
     <w:rsid w:val="008B1087"/>
@@ -10212,6 +10225,7 @@
     <w:rsid w:val="00D334C0"/>
     <w:rsid w:val="00D72CB9"/>
     <w:rsid w:val="00DA7CCF"/>
+    <w:rsid w:val="00E011FD"/>
     <w:rsid w:val="00E25325"/>
     <w:rsid w:val="00E50F06"/>
     <w:rsid w:val="00E64FA8"/>
@@ -10233,8 +10247,8 @@
   </m:mathPr>
   <w:themeFontLang w:val="es-ES"/>
   <w:clrSchemeMapping w:bg1="light1" w:t1="dark1" w:bg2="light2" w:t2="dark2" w:accent1="accent1" w:accent2="accent2" w:accent3="accent3" w:accent4="accent4" w:accent5="accent5" w:accent6="accent6" w:hyperlink="hyperlink" w:followedHyperlink="followedHyperlink"/>
-  <w:decimalSymbol w:val="."/>
-  <w:listSeparator w:val=","/>
+  <w:decimalSymbol w:val=","/>
+  <w:listSeparator w:val=";"/>
   <w15:chartTrackingRefBased/>
 </w:settings>
 </file>

</xml_diff>